<commit_message>
Adding and uppdating docs
</commit_message>
<xml_diff>
--- a/Documetation/CoreJava_Multi_Threading.docx
+++ b/Documetation/CoreJava_Multi_Threading.docx
@@ -222,7 +222,7 @@
     <w:p>
       <w:pPr>
         <w:rPr>
-          <w:highlight w:val="yellow"/>
+          <w:highlight w:val="green"/>
         </w:rPr>
       </w:pPr>
       <w:proofErr w:type="spellStart"/>
@@ -257,6 +257,140 @@
         </w:rPr>
         <w:t>Race Condition</w:t>
       </w:r>
+    </w:p>
+    <w:p>
+      <w:r>
+        <w:rPr>
+          <w:highlight w:val="green"/>
+        </w:rPr>
+        <w:t>Q. What is a Synchronized keyword in Java ?</w:t>
+      </w:r>
+      <w:r>
+        <w:rPr>
+          <w:highlight w:val="green"/>
+        </w:rPr>
+        <w:br/>
+      </w:r>
+      <w:proofErr w:type="spellStart"/>
+      <w:r>
+        <w:rPr>
+          <w:highlight w:val="green"/>
+        </w:rPr>
+        <w:t>Ans</w:t>
+      </w:r>
+      <w:proofErr w:type="spellEnd"/>
+      <w:r>
+        <w:rPr>
+          <w:highlight w:val="green"/>
+        </w:rPr>
+        <w:t xml:space="preserve"> - </w:t>
+      </w:r>
+      <w:r>
+        <w:t>A Java synchronized block marks a method or a block of code as synchronized. Java synchronized blocks can be used to avoid race conditions.</w:t>
+      </w:r>
+      <w:r>
+        <w:br/>
+      </w:r>
+      <w:r>
+        <w:t>Synchronized blocks in Java are marked with the synchronized keyword. A synchronized block in Java is synchronized on some object.</w:t>
+      </w:r>
+      <w:r>
+        <w:br/>
+      </w:r>
+      <w:r>
+        <w:t>All other threads attempting to enter the synchronized block are blocked until the thread inside the synchronized block exits the block.</w:t>
+      </w:r>
+      <w:r>
+        <w:br/>
+      </w:r>
+    </w:p>
+    <w:p>
+      <w:r>
+        <w:br w:type="page"/>
+      </w:r>
+    </w:p>
+    <w:p>
+      <w:r>
+        <w:lastRenderedPageBreak/>
+        <w:t>The synchronized keyword can be used to mark four different types of blocks:</w:t>
+      </w:r>
+    </w:p>
+    <w:p>
+      <w:pPr>
+        <w:ind w:left="720"/>
+      </w:pPr>
+      <w:r>
+        <w:rPr>
+          <w:highlight w:val="yellow"/>
+        </w:rPr>
+        <w:t>Instance methods</w:t>
+      </w:r>
+      <w:r>
+        <w:rPr>
+          <w:highlight w:val="yellow"/>
+        </w:rPr>
+        <w:br/>
+        <w:t>Static methods</w:t>
+      </w:r>
+      <w:r>
+        <w:rPr>
+          <w:highlight w:val="yellow"/>
+        </w:rPr>
+        <w:br/>
+        <w:t>Code blocks inside instance methods</w:t>
+      </w:r>
+      <w:r>
+        <w:rPr>
+          <w:highlight w:val="yellow"/>
+        </w:rPr>
+        <w:br/>
+        <w:t>Code blocks inside static methods</w:t>
+      </w:r>
+    </w:p>
+    <w:p>
+      <w:pPr>
+        <w:ind w:left="720"/>
+      </w:pPr>
+      <w:r>
+        <w:t>Q. What do we mean by "Synchronized blocks in Java are re-entrant?</w:t>
+      </w:r>
+      <w:r>
+        <w:br/>
+      </w:r>
+      <w:proofErr w:type="spellStart"/>
+      <w:r>
+        <w:t>Ans</w:t>
+      </w:r>
+      <w:proofErr w:type="spellEnd"/>
+      <w:r>
+        <w:t xml:space="preserve"> - </w:t>
+      </w:r>
+      <w:r>
+        <w:t>Synchronized blocks in Java are reentrant. This means, that if a Java thread enters a synchronized block of code, and there</w:t>
+      </w:r>
+      <w:r>
+        <w:t>l</w:t>
+      </w:r>
+      <w:r>
+        <w:t>by take the lock on the monitor object the block is synchronized on, the thread can enter other Java code blocks synchronized on the same monitor object.</w:t>
+      </w:r>
+    </w:p>
+    <w:p>
+      <w:pPr>
+        <w:ind w:left="720"/>
+      </w:pPr>
+    </w:p>
+    <w:p>
+      <w:pPr>
+        <w:ind w:left="720"/>
+      </w:pPr>
+    </w:p>
+    <w:p>
+      <w:pPr>
+        <w:rPr>
+          <w:highlight w:val="yellow"/>
+        </w:rPr>
+      </w:pPr>
     </w:p>
     <w:p/>
     <w:sectPr>

</xml_diff>